<commit_message>
Update CV AAS 237
</commit_message>
<xml_diff>
--- a/files/CV_long_website.docx
+++ b/files/CV_long_website.docx
@@ -46,42 +46,18 @@
           <w:szCs w:val="24"/>
         </w:rPr>
       </w:pPr>
-      <w:proofErr w:type="gramStart"/>
-      <w:r>
-        <w:rPr>
-          <w:rFonts w:ascii="Arial" w:hAnsi="Arial" w:cs="Arial"/>
-        </w:rPr>
-        <w:t>mberg3@nd.edu</w:t>
-      </w:r>
-      <w:proofErr w:type="gramEnd"/>
-      <w:r>
-        <w:rPr>
-          <w:rFonts w:ascii="Arial" w:hAnsi="Arial" w:cs="Arial"/>
-        </w:rPr>
-        <w:t xml:space="preserve"> </w:t>
+      <w:r>
+        <w:rPr>
+          <w:rFonts w:ascii="Arial" w:hAnsi="Arial" w:cs="Arial"/>
+        </w:rPr>
+        <w:t xml:space="preserve">mberg3@nd.edu </w:t>
       </w:r>
       <w:r>
         <w:rPr>
           <w:rFonts w:ascii="Arial" w:hAnsi="Arial" w:cs="Arial"/>
           <w:szCs w:val="24"/>
         </w:rPr>
-        <w:t xml:space="preserve">225 </w:t>
-      </w:r>
-      <w:proofErr w:type="spellStart"/>
-      <w:r>
-        <w:rPr>
-          <w:rFonts w:ascii="Arial" w:hAnsi="Arial" w:cs="Arial"/>
-          <w:szCs w:val="24"/>
-        </w:rPr>
-        <w:t>Nieuwland</w:t>
-      </w:r>
-      <w:proofErr w:type="spellEnd"/>
-      <w:r>
-        <w:rPr>
-          <w:rFonts w:ascii="Arial" w:hAnsi="Arial" w:cs="Arial"/>
-          <w:szCs w:val="24"/>
-        </w:rPr>
-        <w:t xml:space="preserve"> Science Hall</w:t>
+        <w:t>225 Nieuwland Science Hall</w:t>
       </w:r>
       <w:r>
         <w:rPr>
@@ -343,78 +319,28 @@
           <w:rFonts w:ascii="Arial" w:hAnsi="Arial" w:cs="Arial"/>
           <w:szCs w:val="24"/>
         </w:rPr>
-        <w:t xml:space="preserve">Cloudy, DESI </w:t>
-      </w:r>
-      <w:proofErr w:type="spellStart"/>
+        <w:t xml:space="preserve">Cloudy, DESI redrock, </w:t>
+      </w:r>
       <w:r>
         <w:rPr>
           <w:rFonts w:ascii="Arial" w:hAnsi="Arial" w:cs="Arial"/>
           <w:szCs w:val="24"/>
         </w:rPr>
-        <w:t>redrock</w:t>
-      </w:r>
-      <w:proofErr w:type="spellEnd"/>
+        <w:t xml:space="preserve">SExtractor, </w:t>
+      </w:r>
       <w:r>
         <w:rPr>
           <w:rFonts w:ascii="Arial" w:hAnsi="Arial" w:cs="Arial"/>
           <w:szCs w:val="24"/>
         </w:rPr>
-        <w:t xml:space="preserve">, </w:t>
-      </w:r>
-      <w:proofErr w:type="spellStart"/>
+        <w:t xml:space="preserve">kcorrect, </w:t>
+      </w:r>
       <w:r>
         <w:rPr>
           <w:rFonts w:ascii="Arial" w:hAnsi="Arial" w:cs="Arial"/>
           <w:szCs w:val="24"/>
         </w:rPr>
-        <w:t>SExtractor</w:t>
-      </w:r>
-      <w:proofErr w:type="spellEnd"/>
-      <w:r>
-        <w:rPr>
-          <w:rFonts w:ascii="Arial" w:hAnsi="Arial" w:cs="Arial"/>
-          <w:szCs w:val="24"/>
-        </w:rPr>
-        <w:t xml:space="preserve">, </w:t>
-      </w:r>
-      <w:proofErr w:type="spellStart"/>
-      <w:r>
-        <w:rPr>
-          <w:rFonts w:ascii="Arial" w:hAnsi="Arial" w:cs="Arial"/>
-          <w:szCs w:val="24"/>
-        </w:rPr>
-        <w:t>kcorrect</w:t>
-      </w:r>
-      <w:proofErr w:type="spellEnd"/>
-      <w:r>
-        <w:rPr>
-          <w:rFonts w:ascii="Arial" w:hAnsi="Arial" w:cs="Arial"/>
-          <w:szCs w:val="24"/>
-        </w:rPr>
-        <w:t xml:space="preserve">, </w:t>
-      </w:r>
-      <w:r>
-        <w:rPr>
-          <w:rFonts w:ascii="Arial" w:hAnsi="Arial" w:cs="Arial"/>
-          <w:szCs w:val="24"/>
-        </w:rPr>
-        <w:t xml:space="preserve">and </w:t>
-      </w:r>
-      <w:proofErr w:type="spellStart"/>
-      <w:r>
-        <w:rPr>
-          <w:rFonts w:ascii="Arial" w:hAnsi="Arial" w:cs="Arial"/>
-          <w:szCs w:val="24"/>
-        </w:rPr>
-        <w:t>pPXF</w:t>
-      </w:r>
-      <w:proofErr w:type="spellEnd"/>
-      <w:r>
-        <w:rPr>
-          <w:rFonts w:ascii="Arial" w:hAnsi="Arial" w:cs="Arial"/>
-          <w:szCs w:val="24"/>
-        </w:rPr>
-        <w:t xml:space="preserve"> </w:t>
+        <w:t xml:space="preserve">and pPXF </w:t>
       </w:r>
       <w:r>
         <w:rPr>
@@ -489,15 +415,7 @@
           <w:rFonts w:ascii="Arial" w:hAnsi="Arial" w:cs="Arial"/>
           <w:b/>
         </w:rPr>
-        <w:t xml:space="preserve">University of Notre </w:t>
-      </w:r>
-      <w:proofErr w:type="gramStart"/>
-      <w:r>
-        <w:rPr>
-          <w:rFonts w:ascii="Arial" w:hAnsi="Arial" w:cs="Arial"/>
-          <w:b/>
-        </w:rPr>
-        <w:t>Dame</w:t>
+        <w:t>University of Notre Dame</w:t>
       </w:r>
       <w:r>
         <w:rPr>
@@ -542,14 +460,7 @@
         <w:rPr>
           <w:rFonts w:ascii="Arial" w:hAnsi="Arial" w:cs="Arial"/>
         </w:rPr>
-        <w:t>Notre</w:t>
-      </w:r>
-      <w:proofErr w:type="gramEnd"/>
-      <w:r>
-        <w:rPr>
-          <w:rFonts w:ascii="Arial" w:hAnsi="Arial" w:cs="Arial"/>
-        </w:rPr>
-        <w:t xml:space="preserve"> Dame, IN</w:t>
+        <w:t>Notre Dame, IN</w:t>
       </w:r>
     </w:p>
     <w:p>
@@ -645,14 +556,7 @@
         <w:rPr>
           <w:rFonts w:ascii="Arial" w:hAnsi="Arial" w:cs="Arial"/>
         </w:rPr>
-        <w:t xml:space="preserve">, </w:t>
-      </w:r>
-      <w:proofErr w:type="gramStart"/>
-      <w:r>
-        <w:rPr>
-          <w:rFonts w:ascii="Arial" w:hAnsi="Arial" w:cs="Arial"/>
-        </w:rPr>
-        <w:t>Physics</w:t>
+        <w:t>, Physics</w:t>
       </w:r>
       <w:r>
         <w:rPr>
@@ -684,14 +588,7 @@
         <w:rPr>
           <w:rFonts w:ascii="Arial" w:hAnsi="Arial" w:cs="Arial"/>
         </w:rPr>
-        <w:t>January</w:t>
-      </w:r>
-      <w:proofErr w:type="gramEnd"/>
-      <w:r>
-        <w:rPr>
-          <w:rFonts w:ascii="Arial" w:hAnsi="Arial" w:cs="Arial"/>
-        </w:rPr>
-        <w:t xml:space="preserve"> 2018</w:t>
+        <w:t>January 2018</w:t>
       </w:r>
     </w:p>
     <w:p>
@@ -830,7 +727,6 @@
           <w:rFonts w:ascii="Arial" w:hAnsi="Arial" w:cs="Arial"/>
         </w:rPr>
       </w:pPr>
-      <w:proofErr w:type="gramStart"/>
       <w:r>
         <w:rPr>
           <w:rFonts w:ascii="Arial" w:hAnsi="Arial" w:cs="Arial"/>
@@ -843,15 +739,7 @@
           <w:rFonts w:ascii="Arial" w:hAnsi="Arial" w:cs="Arial"/>
           <w:i/>
         </w:rPr>
-        <w:t>umma</w:t>
-      </w:r>
-      <w:proofErr w:type="gramEnd"/>
-      <w:r>
-        <w:rPr>
-          <w:rFonts w:ascii="Arial" w:hAnsi="Arial" w:cs="Arial"/>
-          <w:i/>
-        </w:rPr>
-        <w:t xml:space="preserve"> cum laude</w:t>
+        <w:t>umma cum laude</w:t>
       </w:r>
     </w:p>
     <w:p>
@@ -956,28 +844,7 @@
         <w:rPr>
           <w:rFonts w:ascii="Arial" w:hAnsi="Arial" w:cs="Arial"/>
         </w:rPr>
-        <w:t xml:space="preserve">Graduate School </w:t>
-      </w:r>
-      <w:proofErr w:type="spellStart"/>
-      <w:r>
-        <w:rPr>
-          <w:rFonts w:ascii="Arial" w:hAnsi="Arial" w:cs="Arial"/>
-        </w:rPr>
-        <w:t>Notebaert</w:t>
-      </w:r>
-      <w:proofErr w:type="spellEnd"/>
-      <w:r>
-        <w:rPr>
-          <w:rFonts w:ascii="Arial" w:hAnsi="Arial" w:cs="Arial"/>
-        </w:rPr>
-        <w:t xml:space="preserve"> Professional Development Fund of $</w:t>
-      </w:r>
-      <w:proofErr w:type="gramStart"/>
-      <w:r>
-        <w:rPr>
-          <w:rFonts w:ascii="Arial" w:hAnsi="Arial" w:cs="Arial"/>
-        </w:rPr>
-        <w:t xml:space="preserve">1000                      </w:t>
+        <w:t xml:space="preserve">Graduate School Notebaert Professional Development Fund of $1000                      </w:t>
       </w:r>
       <w:r>
         <w:rPr>
@@ -991,14 +858,7 @@
         <w:rPr>
           <w:rFonts w:ascii="Arial" w:hAnsi="Arial" w:cs="Arial"/>
         </w:rPr>
-        <w:t>Spring</w:t>
-      </w:r>
-      <w:proofErr w:type="gramEnd"/>
-      <w:r>
-        <w:rPr>
-          <w:rFonts w:ascii="Arial" w:hAnsi="Arial" w:cs="Arial"/>
-        </w:rPr>
-        <w:t xml:space="preserve"> 2017</w:t>
+        <w:t>Spring 2017</w:t>
       </w:r>
     </w:p>
     <w:p>
@@ -1162,35 +1022,7 @@
         <w:rPr>
           <w:rFonts w:ascii="Arial" w:hAnsi="Arial" w:cs="Arial"/>
         </w:rPr>
-        <w:t xml:space="preserve">Advisors: Chris </w:t>
-      </w:r>
-      <w:proofErr w:type="spellStart"/>
-      <w:r>
-        <w:rPr>
-          <w:rFonts w:ascii="Arial" w:hAnsi="Arial" w:cs="Arial"/>
-        </w:rPr>
-        <w:t>Howk</w:t>
-      </w:r>
-      <w:proofErr w:type="spellEnd"/>
-      <w:r>
-        <w:rPr>
-          <w:rFonts w:ascii="Arial" w:hAnsi="Arial" w:cs="Arial"/>
-        </w:rPr>
-        <w:t xml:space="preserve"> and Nicolas </w:t>
-      </w:r>
-      <w:proofErr w:type="spellStart"/>
-      <w:r>
-        <w:rPr>
-          <w:rFonts w:ascii="Arial" w:hAnsi="Arial" w:cs="Arial"/>
-        </w:rPr>
-        <w:t>Lehner</w:t>
-      </w:r>
-      <w:proofErr w:type="spellEnd"/>
-      <w:r>
-        <w:rPr>
-          <w:rFonts w:ascii="Arial" w:hAnsi="Arial" w:cs="Arial"/>
-        </w:rPr>
-        <w:t>, Doctoral Thesis</w:t>
+        <w:t>Advisors: Chris Howk and Nicolas Lehner, Doctoral Thesis</w:t>
       </w:r>
     </w:p>
     <w:p>
@@ -1292,21 +1124,7 @@
         <w:rPr>
           <w:rFonts w:ascii="Arial" w:hAnsi="Arial" w:cs="Arial"/>
         </w:rPr>
-        <w:t xml:space="preserve"> Lyman limit systems with measured </w:t>
-      </w:r>
-      <w:proofErr w:type="spellStart"/>
-      <w:r>
-        <w:rPr>
-          <w:rFonts w:ascii="Arial" w:hAnsi="Arial" w:cs="Arial"/>
-        </w:rPr>
-        <w:t>metallicities</w:t>
-      </w:r>
-      <w:proofErr w:type="spellEnd"/>
-      <w:r>
-        <w:rPr>
-          <w:rFonts w:ascii="Arial" w:hAnsi="Arial" w:cs="Arial"/>
-        </w:rPr>
-        <w:t xml:space="preserve">. </w:t>
+        <w:t xml:space="preserve"> Lyman limit systems with measured metallicities. </w:t>
       </w:r>
       <w:r>
         <w:rPr>
@@ -1476,16 +1294,8 @@
         <w:rPr>
           <w:rFonts w:ascii="Arial" w:hAnsi="Arial" w:cs="Arial"/>
         </w:rPr>
-        <w:t xml:space="preserve">Advisor: Justin </w:t>
-      </w:r>
-      <w:proofErr w:type="spellStart"/>
-      <w:r>
-        <w:rPr>
-          <w:rFonts w:ascii="Arial" w:hAnsi="Arial" w:cs="Arial"/>
-        </w:rPr>
-        <w:t>Crepp</w:t>
-      </w:r>
-      <w:proofErr w:type="spellEnd"/>
+        <w:t>Advisor: Justin Crepp</w:t>
+      </w:r>
     </w:p>
     <w:p>
       <w:pPr>
@@ -1511,35 +1321,7 @@
         <w:rPr>
           <w:rFonts w:ascii="Arial" w:hAnsi="Arial" w:cs="Arial"/>
         </w:rPr>
-        <w:t xml:space="preserve"> mechanical design of the “</w:t>
-      </w:r>
-      <w:proofErr w:type="spellStart"/>
-      <w:r>
-        <w:rPr>
-          <w:rFonts w:ascii="Arial" w:hAnsi="Arial" w:cs="Arial"/>
-        </w:rPr>
-        <w:t>iLocater</w:t>
-      </w:r>
-      <w:proofErr w:type="spellEnd"/>
-      <w:r>
-        <w:rPr>
-          <w:rFonts w:ascii="Arial" w:hAnsi="Arial" w:cs="Arial"/>
-        </w:rPr>
-        <w:t xml:space="preserve">” spectrograph that will be used with the Large Binocular Telescope to search for </w:t>
-      </w:r>
-      <w:proofErr w:type="spellStart"/>
-      <w:r>
-        <w:rPr>
-          <w:rFonts w:ascii="Arial" w:hAnsi="Arial" w:cs="Arial"/>
-        </w:rPr>
-        <w:t>exoplanets</w:t>
-      </w:r>
-      <w:proofErr w:type="spellEnd"/>
-      <w:r>
-        <w:rPr>
-          <w:rFonts w:ascii="Arial" w:hAnsi="Arial" w:cs="Arial"/>
-        </w:rPr>
-        <w:t xml:space="preserve"> in the </w:t>
+        <w:t xml:space="preserve"> mechanical design of the “iLocater” spectrograph that will be used with the Large Binocular Telescope to search for exoplanets in the </w:t>
       </w:r>
       <w:r>
         <w:rPr>
@@ -1571,7 +1353,6 @@
         </w:rPr>
         <w:t xml:space="preserve"> CAD software </w:t>
       </w:r>
-      <w:proofErr w:type="spellStart"/>
       <w:r>
         <w:rPr>
           <w:rFonts w:ascii="Arial" w:hAnsi="Arial" w:cs="Arial"/>
@@ -1579,7 +1360,6 @@
         </w:rPr>
         <w:t>SolidWorks</w:t>
       </w:r>
-      <w:proofErr w:type="spellEnd"/>
       <w:r>
         <w:rPr>
           <w:rFonts w:ascii="Arial" w:hAnsi="Arial" w:cs="Arial"/>
@@ -1735,16 +1515,8 @@
         <w:rPr>
           <w:rFonts w:ascii="Arial" w:hAnsi="Arial" w:cs="Arial"/>
         </w:rPr>
-        <w:t xml:space="preserve">Advisor: Daniel </w:t>
-      </w:r>
-      <w:proofErr w:type="spellStart"/>
-      <w:r>
-        <w:rPr>
-          <w:rFonts w:ascii="Arial" w:hAnsi="Arial" w:cs="Arial"/>
-        </w:rPr>
-        <w:t>Batcheldor</w:t>
-      </w:r>
-      <w:proofErr w:type="spellEnd"/>
+        <w:t>Advisor: Daniel Batcheldor</w:t>
+      </w:r>
     </w:p>
     <w:p>
       <w:pPr>
@@ -1909,16 +1681,8 @@
         <w:rPr>
           <w:rFonts w:ascii="Arial" w:hAnsi="Arial" w:cs="Arial"/>
         </w:rPr>
-        <w:t xml:space="preserve">Advisor: Daniel </w:t>
-      </w:r>
-      <w:proofErr w:type="spellStart"/>
-      <w:r>
-        <w:rPr>
-          <w:rFonts w:ascii="Arial" w:hAnsi="Arial" w:cs="Arial"/>
-        </w:rPr>
-        <w:t>Batcheldor</w:t>
-      </w:r>
-      <w:proofErr w:type="spellEnd"/>
+        <w:t>Advisor: Daniel Batcheldor</w:t>
+      </w:r>
     </w:p>
     <w:p>
       <w:pPr>
@@ -2038,21 +1802,7 @@
         <w:rPr>
           <w:rFonts w:ascii="Arial" w:hAnsi="Arial" w:cs="Arial"/>
         </w:rPr>
-        <w:t xml:space="preserve"> </w:t>
-      </w:r>
-      <w:proofErr w:type="spellStart"/>
-      <w:r>
-        <w:rPr>
-          <w:rFonts w:ascii="Arial" w:hAnsi="Arial" w:cs="Arial"/>
-        </w:rPr>
-        <w:t>Lehner</w:t>
-      </w:r>
-      <w:proofErr w:type="spellEnd"/>
-      <w:r>
-        <w:rPr>
-          <w:rFonts w:ascii="Arial" w:hAnsi="Arial" w:cs="Arial"/>
-        </w:rPr>
-        <w:t>, N., et al.</w:t>
+        <w:t xml:space="preserve"> Lehner, N., et al.</w:t>
       </w:r>
       <w:r>
         <w:rPr>
@@ -2208,21 +1958,7 @@
         <w:rPr>
           <w:rFonts w:ascii="Arial" w:hAnsi="Arial" w:cs="Arial"/>
         </w:rPr>
-        <w:t xml:space="preserve">Think Global, Act Local: The Influence of Environment Age and Host Mass on Type </w:t>
-      </w:r>
-      <w:proofErr w:type="spellStart"/>
-      <w:r>
-        <w:rPr>
-          <w:rFonts w:ascii="Arial" w:hAnsi="Arial" w:cs="Arial"/>
-        </w:rPr>
-        <w:t>Ia</w:t>
-      </w:r>
-      <w:proofErr w:type="spellEnd"/>
-      <w:r>
-        <w:rPr>
-          <w:rFonts w:ascii="Arial" w:hAnsi="Arial" w:cs="Arial"/>
-        </w:rPr>
-        <w:t xml:space="preserve"> Supernova Light Curves</w:t>
+        <w:t>Think Global, Act Local: The Influence of Environment Age and Host Mass on Type Ia Supernova Light Curves</w:t>
       </w:r>
       <w:r>
         <w:rPr>
@@ -2234,21 +1970,7 @@
         <w:rPr>
           <w:rFonts w:ascii="Arial" w:hAnsi="Arial" w:cs="Arial"/>
         </w:rPr>
-        <w:t xml:space="preserve">Rose, B.M., </w:t>
-      </w:r>
-      <w:proofErr w:type="spellStart"/>
-      <w:r>
-        <w:rPr>
-          <w:rFonts w:ascii="Arial" w:hAnsi="Arial" w:cs="Arial"/>
-        </w:rPr>
-        <w:t>Garnavich</w:t>
-      </w:r>
-      <w:proofErr w:type="spellEnd"/>
-      <w:r>
-        <w:rPr>
-          <w:rFonts w:ascii="Arial" w:hAnsi="Arial" w:cs="Arial"/>
-        </w:rPr>
-        <w:t>, P.M., &amp;</w:t>
+        <w:t>Rose, B.M., Garnavich, P.M., &amp;</w:t>
       </w:r>
       <w:r>
         <w:rPr>
@@ -2340,19 +2062,11 @@
         </w:rPr>
         <w:t xml:space="preserve">,” </w:t>
       </w:r>
-      <w:proofErr w:type="spellStart"/>
-      <w:r>
-        <w:rPr>
-          <w:rFonts w:ascii="Arial" w:hAnsi="Arial" w:cs="Arial"/>
-        </w:rPr>
-        <w:t>Tadhunter</w:t>
-      </w:r>
-      <w:proofErr w:type="spellEnd"/>
-      <w:r>
-        <w:rPr>
-          <w:rFonts w:ascii="Arial" w:hAnsi="Arial" w:cs="Arial"/>
-        </w:rPr>
-        <w:t>, C., et al.</w:t>
+      <w:r>
+        <w:rPr>
+          <w:rFonts w:ascii="Arial" w:hAnsi="Arial" w:cs="Arial"/>
+        </w:rPr>
+        <w:t>Tadhunter, C., et al.</w:t>
       </w:r>
       <w:r>
         <w:rPr>
@@ -2478,21 +2192,7 @@
         <w:rPr>
           <w:rFonts w:ascii="Arial" w:hAnsi="Arial" w:cs="Arial"/>
         </w:rPr>
-        <w:t xml:space="preserve">,” </w:t>
-      </w:r>
-      <w:proofErr w:type="spellStart"/>
-      <w:r>
-        <w:rPr>
-          <w:rFonts w:ascii="Arial" w:hAnsi="Arial" w:cs="Arial"/>
-        </w:rPr>
-        <w:t>Howk</w:t>
-      </w:r>
-      <w:proofErr w:type="spellEnd"/>
-      <w:r>
-        <w:rPr>
-          <w:rFonts w:ascii="Arial" w:hAnsi="Arial" w:cs="Arial"/>
-        </w:rPr>
-        <w:t>, J.</w:t>
+        <w:t>,” Howk, J.</w:t>
       </w:r>
       <w:r>
         <w:rPr>
@@ -2504,21 +2204,7 @@
         <w:rPr>
           <w:rFonts w:ascii="Arial" w:hAnsi="Arial" w:cs="Arial"/>
         </w:rPr>
-        <w:t xml:space="preserve"> </w:t>
-      </w:r>
-      <w:proofErr w:type="spellStart"/>
-      <w:r>
-        <w:rPr>
-          <w:rFonts w:ascii="Arial" w:hAnsi="Arial" w:cs="Arial"/>
-        </w:rPr>
-        <w:t>Wotta</w:t>
-      </w:r>
-      <w:proofErr w:type="spellEnd"/>
-      <w:r>
-        <w:rPr>
-          <w:rFonts w:ascii="Arial" w:hAnsi="Arial" w:cs="Arial"/>
-        </w:rPr>
-        <w:t>, C.B.,</w:t>
+        <w:t xml:space="preserve"> Wotta, C.B.,</w:t>
       </w:r>
       <w:r>
         <w:rPr>
@@ -2628,21 +2314,7 @@
         <w:rPr>
           <w:rFonts w:ascii="Arial" w:hAnsi="Arial" w:cs="Arial"/>
         </w:rPr>
-        <w:t xml:space="preserve">, </w:t>
-      </w:r>
-      <w:proofErr w:type="spellStart"/>
-      <w:r>
-        <w:rPr>
-          <w:rFonts w:ascii="Arial" w:hAnsi="Arial" w:cs="Arial"/>
-        </w:rPr>
-        <w:t>Twadelle</w:t>
-      </w:r>
-      <w:proofErr w:type="spellEnd"/>
-      <w:r>
-        <w:rPr>
-          <w:rFonts w:ascii="Arial" w:hAnsi="Arial" w:cs="Arial"/>
-        </w:rPr>
-        <w:t>, K.</w:t>
+        <w:t>, Twadelle, K.</w:t>
       </w:r>
       <w:r>
         <w:rPr>
@@ -2660,21 +2332,7 @@
         <w:rPr>
           <w:rFonts w:ascii="Arial" w:hAnsi="Arial" w:cs="Arial"/>
         </w:rPr>
-        <w:t xml:space="preserve"> </w:t>
-      </w:r>
-      <w:proofErr w:type="spellStart"/>
-      <w:r>
-        <w:rPr>
-          <w:rFonts w:ascii="Arial" w:hAnsi="Arial" w:cs="Arial"/>
-        </w:rPr>
-        <w:t>Batcheldor</w:t>
-      </w:r>
-      <w:proofErr w:type="spellEnd"/>
-      <w:r>
-        <w:rPr>
-          <w:rFonts w:ascii="Arial" w:hAnsi="Arial" w:cs="Arial"/>
-        </w:rPr>
-        <w:t xml:space="preserve">, D., </w:t>
+        <w:t xml:space="preserve"> Batcheldor, D., </w:t>
       </w:r>
       <w:r>
         <w:rPr>
@@ -2738,19 +2396,11 @@
         </w:rPr>
         <w:t xml:space="preserve"> </w:t>
       </w:r>
-      <w:proofErr w:type="spellStart"/>
-      <w:r>
-        <w:rPr>
-          <w:rFonts w:ascii="Arial" w:hAnsi="Arial" w:cs="Arial"/>
-        </w:rPr>
-        <w:t>Twadelle</w:t>
-      </w:r>
-      <w:proofErr w:type="spellEnd"/>
-      <w:r>
-        <w:rPr>
-          <w:rFonts w:ascii="Arial" w:hAnsi="Arial" w:cs="Arial"/>
-        </w:rPr>
-        <w:t>, K.</w:t>
+      <w:r>
+        <w:rPr>
+          <w:rFonts w:ascii="Arial" w:hAnsi="Arial" w:cs="Arial"/>
+        </w:rPr>
+        <w:t>Twadelle, K.</w:t>
       </w:r>
       <w:r>
         <w:rPr>
@@ -2787,21 +2437,7 @@
         <w:rPr>
           <w:rFonts w:ascii="Arial" w:hAnsi="Arial" w:cs="Arial"/>
         </w:rPr>
-        <w:t xml:space="preserve"> </w:t>
-      </w:r>
-      <w:proofErr w:type="spellStart"/>
-      <w:r>
-        <w:rPr>
-          <w:rFonts w:ascii="Arial" w:hAnsi="Arial" w:cs="Arial"/>
-        </w:rPr>
-        <w:t>Batcheldor</w:t>
-      </w:r>
-      <w:proofErr w:type="spellEnd"/>
-      <w:r>
-        <w:rPr>
-          <w:rFonts w:ascii="Arial" w:hAnsi="Arial" w:cs="Arial"/>
-        </w:rPr>
-        <w:t xml:space="preserve">, D., </w:t>
+        <w:t xml:space="preserve"> Batcheldor, D., </w:t>
       </w:r>
       <w:r>
         <w:rPr>
@@ -2938,7 +2574,20 @@
         <w:rPr>
           <w:rFonts w:ascii="Arial" w:hAnsi="Arial" w:cs="Arial"/>
         </w:rPr>
-        <w:t>“Galaxies with Accretion Signatures at z&lt;1,” Astrophysics Seminar, University of Notre Dame, October 27, 2020</w:t>
+        <w:t>“The Circumgalactic Medium and its Effect on Galaxy Evolution,” 237</w:t>
+      </w:r>
+      <w:r>
+        <w:rPr>
+          <w:rFonts w:ascii="Arial" w:hAnsi="Arial" w:cs="Arial"/>
+          <w:vertAlign w:val="superscript"/>
+        </w:rPr>
+        <w:t>th</w:t>
+      </w:r>
+      <w:r>
+        <w:rPr>
+          <w:rFonts w:ascii="Arial" w:hAnsi="Arial" w:cs="Arial"/>
+        </w:rPr>
+        <w:t xml:space="preserve"> meeting of the American Astronomical Society, January 11-15, 2020</w:t>
       </w:r>
     </w:p>
     <w:p>
@@ -2953,50 +2602,7 @@
         <w:rPr>
           <w:rFonts w:ascii="Arial" w:hAnsi="Arial" w:cs="Arial"/>
         </w:rPr>
-        <w:t xml:space="preserve">“The Galaxies Associated With the Bimodal Metallicity Distribution,” </w:t>
-      </w:r>
-      <w:r>
-        <w:rPr>
-          <w:rFonts w:ascii="Arial" w:hAnsi="Arial" w:cs="Arial"/>
-        </w:rPr>
-        <w:t>235</w:t>
-      </w:r>
-      <w:r>
-        <w:rPr>
-          <w:rFonts w:ascii="Arial" w:hAnsi="Arial" w:cs="Arial"/>
-          <w:vertAlign w:val="superscript"/>
-        </w:rPr>
-        <w:t>th</w:t>
-      </w:r>
-      <w:r>
-        <w:rPr>
-          <w:rFonts w:ascii="Arial" w:hAnsi="Arial" w:cs="Arial"/>
-        </w:rPr>
-        <w:t xml:space="preserve"> m</w:t>
-      </w:r>
-      <w:r>
-        <w:rPr>
-          <w:rFonts w:ascii="Arial" w:hAnsi="Arial" w:cs="Arial"/>
-        </w:rPr>
-        <w:t xml:space="preserve">eeting of the </w:t>
-      </w:r>
-      <w:r>
-        <w:rPr>
-          <w:rFonts w:ascii="Arial" w:hAnsi="Arial" w:cs="Arial"/>
-        </w:rPr>
-        <w:t>American Astronomical Society</w:t>
-      </w:r>
-      <w:r>
-        <w:rPr>
-          <w:rFonts w:ascii="Arial" w:hAnsi="Arial" w:cs="Arial"/>
-        </w:rPr>
-        <w:t>, Honolulu, HI</w:t>
-      </w:r>
-      <w:r>
-        <w:rPr>
-          <w:rFonts w:ascii="Arial" w:hAnsi="Arial" w:cs="Arial"/>
-        </w:rPr>
-        <w:t>, January 4-8, 2020</w:t>
+        <w:t>“Galaxies with Accretion Signatures at z&lt;1,” Astrophysics Seminar, University of Notre Dame, October 27, 2020</w:t>
       </w:r>
     </w:p>
     <w:p>
@@ -3011,6 +2617,65 @@
         <w:rPr>
           <w:rFonts w:ascii="Arial" w:hAnsi="Arial" w:cs="Arial"/>
         </w:rPr>
+        <w:t xml:space="preserve">“The Galaxies Associated With the Bimodal Metallicity Distribution,” </w:t>
+      </w:r>
+      <w:r>
+        <w:rPr>
+          <w:rFonts w:ascii="Arial" w:hAnsi="Arial" w:cs="Arial"/>
+        </w:rPr>
+        <w:t>235</w:t>
+      </w:r>
+      <w:r>
+        <w:rPr>
+          <w:rFonts w:ascii="Arial" w:hAnsi="Arial" w:cs="Arial"/>
+          <w:vertAlign w:val="superscript"/>
+        </w:rPr>
+        <w:t>th</w:t>
+      </w:r>
+      <w:r>
+        <w:rPr>
+          <w:rFonts w:ascii="Arial" w:hAnsi="Arial" w:cs="Arial"/>
+        </w:rPr>
+        <w:t xml:space="preserve"> m</w:t>
+      </w:r>
+      <w:r>
+        <w:rPr>
+          <w:rFonts w:ascii="Arial" w:hAnsi="Arial" w:cs="Arial"/>
+        </w:rPr>
+        <w:t xml:space="preserve">eeting of the </w:t>
+      </w:r>
+      <w:r>
+        <w:rPr>
+          <w:rFonts w:ascii="Arial" w:hAnsi="Arial" w:cs="Arial"/>
+        </w:rPr>
+        <w:t>American Astronomical Society</w:t>
+      </w:r>
+      <w:r>
+        <w:rPr>
+          <w:rFonts w:ascii="Arial" w:hAnsi="Arial" w:cs="Arial"/>
+        </w:rPr>
+        <w:t>, Honolulu, HI</w:t>
+      </w:r>
+      <w:r>
+        <w:rPr>
+          <w:rFonts w:ascii="Arial" w:hAnsi="Arial" w:cs="Arial"/>
+        </w:rPr>
+        <w:t>, January 4-8, 2020</w:t>
+      </w:r>
+    </w:p>
+    <w:p>
+      <w:pPr>
+        <w:spacing w:after="120" w:line="240" w:lineRule="auto"/>
+        <w:jc w:val="both"/>
+        <w:rPr>
+          <w:rFonts w:ascii="Arial" w:hAnsi="Arial" w:cs="Arial"/>
+        </w:rPr>
+      </w:pPr>
+      <w:r>
+        <w:rPr>
+          <w:rFonts w:ascii="Arial" w:hAnsi="Arial" w:cs="Arial"/>
+        </w:rPr>
+        <w:lastRenderedPageBreak/>
         <w:t>“</w:t>
       </w:r>
       <w:r>
@@ -3064,35 +2729,7 @@
         <w:rPr>
           <w:rFonts w:ascii="Arial" w:hAnsi="Arial" w:cs="Arial"/>
         </w:rPr>
-        <w:t xml:space="preserve"> What Matter(s) Between Galaxies conference, </w:t>
-      </w:r>
-      <w:proofErr w:type="spellStart"/>
-      <w:r>
-        <w:rPr>
-          <w:rFonts w:ascii="Arial" w:hAnsi="Arial" w:cs="Arial"/>
-        </w:rPr>
-        <w:t>Abbazia</w:t>
-      </w:r>
-      <w:proofErr w:type="spellEnd"/>
-      <w:r>
-        <w:rPr>
-          <w:rFonts w:ascii="Arial" w:hAnsi="Arial" w:cs="Arial"/>
-        </w:rPr>
-        <w:t xml:space="preserve"> di </w:t>
-      </w:r>
-      <w:proofErr w:type="spellStart"/>
-      <w:r>
-        <w:rPr>
-          <w:rFonts w:ascii="Arial" w:hAnsi="Arial" w:cs="Arial"/>
-        </w:rPr>
-        <w:t>Spineto</w:t>
-      </w:r>
-      <w:proofErr w:type="spellEnd"/>
-      <w:r>
-        <w:rPr>
-          <w:rFonts w:ascii="Arial" w:hAnsi="Arial" w:cs="Arial"/>
-        </w:rPr>
-        <w:t>, Italy, June 3-7, 2019</w:t>
+        <w:t xml:space="preserve"> What Matter(s) Between Galaxies conference, Abbazia di Spineto, Italy, June 3-7, 2019</w:t>
       </w:r>
       <w:r>
         <w:rPr>
@@ -3113,7 +2750,6 @@
         <w:rPr>
           <w:rFonts w:ascii="Arial" w:hAnsi="Arial" w:cs="Arial"/>
         </w:rPr>
-        <w:lastRenderedPageBreak/>
         <w:t xml:space="preserve">“The Red Dead Redemption Survey: Cool Gas in the Halos of Massive Galaxies,” Astrophysics Seminar, University of Notre Dame, March 19, 2019 </w:t>
       </w:r>
     </w:p>
@@ -3171,17 +2807,8 @@
           <w:rFonts w:ascii="Helvetica" w:hAnsi="Helvetica" w:cs="Helvetica"/>
           <w:color w:val="000000"/>
         </w:rPr>
-        <w:t xml:space="preserve"> </w:t>
-      </w:r>
-      <w:proofErr w:type="spellStart"/>
-      <w:r>
-        <w:rPr>
-          <w:rFonts w:ascii="Helvetica" w:hAnsi="Helvetica" w:cs="Helvetica"/>
-          <w:color w:val="000000"/>
-        </w:rPr>
-        <w:t>Université</w:t>
-      </w:r>
-      <w:proofErr w:type="spellEnd"/>
+        <w:t xml:space="preserve"> Université</w:t>
+      </w:r>
       <w:r>
         <w:rPr>
           <w:rFonts w:ascii="Helvetica" w:hAnsi="Helvetica" w:cs="Helvetica"/>
@@ -3376,7 +3003,6 @@
           <w:rFonts w:ascii="Arial" w:hAnsi="Arial" w:cs="Arial"/>
         </w:rPr>
       </w:pPr>
-      <w:proofErr w:type="gramStart"/>
       <w:r>
         <w:rPr>
           <w:rFonts w:ascii="Arial" w:hAnsi="Arial" w:cs="Arial"/>
@@ -3428,14 +3054,7 @@
         <w:rPr>
           <w:rFonts w:ascii="Arial" w:hAnsi="Arial" w:cs="Arial"/>
         </w:rPr>
-        <w:t>.</w:t>
-      </w:r>
-      <w:proofErr w:type="gramEnd"/>
-      <w:r>
-        <w:rPr>
-          <w:rFonts w:ascii="Arial" w:hAnsi="Arial" w:cs="Arial"/>
-        </w:rPr>
-        <w:t xml:space="preserve"> Abstract (2018)</w:t>
+        <w:t>. Abstract (2018)</w:t>
       </w:r>
     </w:p>
     <w:p>
@@ -3452,41 +3071,17 @@
         </w:rPr>
         <w:t>“</w:t>
       </w:r>
-      <w:proofErr w:type="spellStart"/>
-      <w:proofErr w:type="gramStart"/>
-      <w:r>
-        <w:rPr>
-          <w:rFonts w:ascii="Arial" w:hAnsi="Arial" w:cs="Arial"/>
-        </w:rPr>
-        <w:t>iLocater</w:t>
-      </w:r>
-      <w:proofErr w:type="spellEnd"/>
-      <w:proofErr w:type="gramEnd"/>
-      <w:r>
-        <w:rPr>
-          <w:rFonts w:ascii="Arial" w:hAnsi="Arial" w:cs="Arial"/>
-        </w:rPr>
-        <w:t>: A Diffraction-Limited Doppler Spectrometer for the Large Binocular Telescope</w:t>
-      </w:r>
-      <w:r>
-        <w:rPr>
-          <w:rFonts w:ascii="Arial" w:hAnsi="Arial" w:cs="Arial"/>
-        </w:rPr>
-        <w:t xml:space="preserve">,” </w:t>
-      </w:r>
-      <w:proofErr w:type="spellStart"/>
-      <w:r>
-        <w:rPr>
-          <w:rFonts w:ascii="Arial" w:hAnsi="Arial" w:cs="Arial"/>
-        </w:rPr>
-        <w:t>Crepp</w:t>
-      </w:r>
-      <w:proofErr w:type="spellEnd"/>
-      <w:r>
-        <w:rPr>
-          <w:rFonts w:ascii="Arial" w:hAnsi="Arial" w:cs="Arial"/>
-        </w:rPr>
-        <w:t xml:space="preserve">, J.R., et al. </w:t>
+      <w:r>
+        <w:rPr>
+          <w:rFonts w:ascii="Arial" w:hAnsi="Arial" w:cs="Arial"/>
+        </w:rPr>
+        <w:t>iLocater: A Diffraction-Limited Doppler Spectrometer for the Large Binocular Telescope</w:t>
+      </w:r>
+      <w:r>
+        <w:rPr>
+          <w:rFonts w:ascii="Arial" w:hAnsi="Arial" w:cs="Arial"/>
+        </w:rPr>
+        <w:t xml:space="preserve">,” Crepp, J.R., et al. </w:t>
       </w:r>
       <w:r>
         <w:rPr>
@@ -3530,26 +3125,11 @@
           <w:rFonts w:ascii="Arial" w:hAnsi="Arial" w:cs="Arial"/>
         </w:rPr>
       </w:pPr>
-      <w:proofErr w:type="gramStart"/>
-      <w:r>
-        <w:rPr>
-          <w:rFonts w:ascii="Arial" w:hAnsi="Arial" w:cs="Arial"/>
-        </w:rPr>
-        <w:t xml:space="preserve">“Reverberation Mapping of AGN Dusty Tori in the Infrared,” </w:t>
-      </w:r>
-      <w:proofErr w:type="spellStart"/>
-      <w:r>
-        <w:rPr>
-          <w:rFonts w:ascii="Arial" w:hAnsi="Arial" w:cs="Arial"/>
-        </w:rPr>
-        <w:t>Twadelle</w:t>
-      </w:r>
-      <w:proofErr w:type="spellEnd"/>
-      <w:r>
-        <w:rPr>
-          <w:rFonts w:ascii="Arial" w:hAnsi="Arial" w:cs="Arial"/>
-        </w:rPr>
-        <w:t xml:space="preserve">, K., </w:t>
+      <w:r>
+        <w:rPr>
+          <w:rFonts w:ascii="Arial" w:hAnsi="Arial" w:cs="Arial"/>
+        </w:rPr>
+        <w:t xml:space="preserve">“Reverberation Mapping of AGN Dusty Tori in the Infrared,” Twadelle, K., </w:t>
       </w:r>
       <w:r>
         <w:rPr>
@@ -3562,21 +3142,7 @@
         <w:rPr>
           <w:rFonts w:ascii="Arial" w:hAnsi="Arial" w:cs="Arial"/>
         </w:rPr>
-        <w:t xml:space="preserve">, &amp; </w:t>
-      </w:r>
-      <w:proofErr w:type="spellStart"/>
-      <w:r>
-        <w:rPr>
-          <w:rFonts w:ascii="Arial" w:hAnsi="Arial" w:cs="Arial"/>
-        </w:rPr>
-        <w:t>Batcheldor</w:t>
-      </w:r>
-      <w:proofErr w:type="spellEnd"/>
-      <w:r>
-        <w:rPr>
-          <w:rFonts w:ascii="Arial" w:hAnsi="Arial" w:cs="Arial"/>
-        </w:rPr>
-        <w:t xml:space="preserve">, D., </w:t>
+        <w:t xml:space="preserve">, &amp; Batcheldor, D., </w:t>
       </w:r>
       <w:r>
         <w:rPr>
@@ -3596,14 +3162,7 @@
         <w:rPr>
           <w:rFonts w:ascii="Arial" w:hAnsi="Arial" w:cs="Arial"/>
         </w:rPr>
-        <w:t>.</w:t>
-      </w:r>
-      <w:proofErr w:type="gramEnd"/>
-      <w:r>
-        <w:rPr>
-          <w:rFonts w:ascii="Arial" w:hAnsi="Arial" w:cs="Arial"/>
-        </w:rPr>
-        <w:t xml:space="preserve"> Abstract (2013)</w:t>
+        <w:t>. Abstract (2013)</w:t>
       </w:r>
       <w:r>
         <w:rPr>
@@ -4131,7 +3690,7 @@
     </w:p>
     <w:p>
       <w:pPr>
-        <w:spacing w:after="120" w:line="240" w:lineRule="auto"/>
+        <w:spacing w:after="0" w:line="240" w:lineRule="auto"/>
         <w:rPr>
           <w:rFonts w:ascii="Arial" w:hAnsi="Arial" w:cs="Arial"/>
         </w:rPr>
@@ -4167,14 +3726,7 @@
         <w:rPr>
           <w:rFonts w:ascii="Arial" w:hAnsi="Arial" w:cs="Arial"/>
         </w:rPr>
-        <w:t xml:space="preserve"> </w:t>
-      </w:r>
-      <w:proofErr w:type="gramStart"/>
-      <w:r>
-        <w:rPr>
-          <w:rFonts w:ascii="Arial" w:hAnsi="Arial" w:cs="Arial"/>
-        </w:rPr>
-        <w:t xml:space="preserve">Award </w:t>
+        <w:t xml:space="preserve"> Award </w:t>
       </w:r>
       <w:r>
         <w:rPr>
@@ -4194,14 +3746,7 @@
         <w:rPr>
           <w:rFonts w:ascii="Arial" w:hAnsi="Arial" w:cs="Arial"/>
         </w:rPr>
-        <w:t>Spring</w:t>
-      </w:r>
-      <w:proofErr w:type="gramEnd"/>
-      <w:r>
-        <w:rPr>
-          <w:rFonts w:ascii="Arial" w:hAnsi="Arial" w:cs="Arial"/>
-        </w:rPr>
-        <w:t xml:space="preserve"> 2014</w:t>
+        <w:t>Spring 2014</w:t>
       </w:r>
     </w:p>
     <w:p>
@@ -4224,14 +3769,8 @@
         </w:rPr>
         <w:t>Awarded for the best project and presentation for the College of Science</w:t>
       </w:r>
-    </w:p>
-    <w:p>
-      <w:pPr>
-        <w:spacing w:after="0" w:line="240" w:lineRule="auto"/>
-        <w:rPr>
-          <w:rFonts w:ascii="Arial" w:hAnsi="Arial" w:cs="Arial"/>
-        </w:rPr>
-      </w:pPr>
+      <w:bookmarkStart w:id="0" w:name="_GoBack"/>
+      <w:bookmarkEnd w:id="0"/>
     </w:p>
     <w:p>
       <w:pPr>
@@ -4247,7 +3786,6 @@
         <w:lastRenderedPageBreak/>
         <w:t xml:space="preserve">Northrop Grumman Student Design Showcase Best in </w:t>
       </w:r>
-      <w:proofErr w:type="gramStart"/>
       <w:r>
         <w:rPr>
           <w:rFonts w:ascii="Arial" w:hAnsi="Arial" w:cs="Arial"/>
@@ -4278,14 +3816,7 @@
         <w:rPr>
           <w:rFonts w:ascii="Arial" w:hAnsi="Arial" w:cs="Arial"/>
         </w:rPr>
-        <w:t>Spring</w:t>
-      </w:r>
-      <w:proofErr w:type="gramEnd"/>
-      <w:r>
-        <w:rPr>
-          <w:rFonts w:ascii="Arial" w:hAnsi="Arial" w:cs="Arial"/>
-        </w:rPr>
-        <w:t xml:space="preserve"> 2014</w:t>
+        <w:t>Spring 2014</w:t>
       </w:r>
     </w:p>
     <w:p>
@@ -4365,14 +3896,7 @@
         <w:rPr>
           <w:rFonts w:ascii="Arial" w:hAnsi="Arial" w:cs="Arial"/>
         </w:rPr>
-        <w:t xml:space="preserve">Outstanding Student Award in </w:t>
-      </w:r>
-      <w:proofErr w:type="gramStart"/>
-      <w:r>
-        <w:rPr>
-          <w:rFonts w:ascii="Arial" w:hAnsi="Arial" w:cs="Arial"/>
-        </w:rPr>
-        <w:t>Physics</w:t>
+        <w:t>Outstanding Student Award in Physics</w:t>
       </w:r>
       <w:r>
         <w:rPr>
@@ -4398,14 +3922,7 @@
         <w:rPr>
           <w:rFonts w:ascii="Arial" w:hAnsi="Arial" w:cs="Arial"/>
         </w:rPr>
-        <w:t>Spring</w:t>
-      </w:r>
-      <w:proofErr w:type="gramEnd"/>
-      <w:r>
-        <w:rPr>
-          <w:rFonts w:ascii="Arial" w:hAnsi="Arial" w:cs="Arial"/>
-        </w:rPr>
-        <w:t xml:space="preserve"> 2013</w:t>
+        <w:t>Spring 2013</w:t>
       </w:r>
     </w:p>
     <w:p>
@@ -4458,14 +3975,7 @@
         <w:rPr>
           <w:rFonts w:ascii="Arial" w:hAnsi="Arial" w:cs="Arial"/>
         </w:rPr>
-        <w:t xml:space="preserve">Distinguished Student </w:t>
-      </w:r>
-      <w:proofErr w:type="gramStart"/>
-      <w:r>
-        <w:rPr>
-          <w:rFonts w:ascii="Arial" w:hAnsi="Arial" w:cs="Arial"/>
-        </w:rPr>
-        <w:t>Scholar</w:t>
+        <w:t>Distinguished Student Scholar</w:t>
       </w:r>
       <w:r>
         <w:rPr>
@@ -4491,14 +4001,7 @@
         <w:rPr>
           <w:rFonts w:ascii="Arial" w:hAnsi="Arial" w:cs="Arial"/>
         </w:rPr>
-        <w:t>Spring</w:t>
-      </w:r>
-      <w:proofErr w:type="gramEnd"/>
-      <w:r>
-        <w:rPr>
-          <w:rFonts w:ascii="Arial" w:hAnsi="Arial" w:cs="Arial"/>
-        </w:rPr>
-        <w:t xml:space="preserve"> 2013</w:t>
+        <w:t>Spring 2013</w:t>
       </w:r>
       <w:r>
         <w:rPr>
@@ -4705,14 +4208,7 @@
         <w:rPr>
           <w:rFonts w:ascii="Arial" w:hAnsi="Arial" w:cs="Arial"/>
         </w:rPr>
-        <w:t xml:space="preserve">Student panel for external departmental </w:t>
-      </w:r>
-      <w:proofErr w:type="gramStart"/>
-      <w:r>
-        <w:rPr>
-          <w:rFonts w:ascii="Arial" w:hAnsi="Arial" w:cs="Arial"/>
-        </w:rPr>
-        <w:t>review</w:t>
+        <w:t>Student panel for external departmental review</w:t>
       </w:r>
       <w:r>
         <w:rPr>
@@ -4738,14 +4234,7 @@
         <w:rPr>
           <w:rFonts w:ascii="Arial" w:hAnsi="Arial" w:cs="Arial"/>
         </w:rPr>
-        <w:t>Fall</w:t>
-      </w:r>
-      <w:proofErr w:type="gramEnd"/>
-      <w:r>
-        <w:rPr>
-          <w:rFonts w:ascii="Arial" w:hAnsi="Arial" w:cs="Arial"/>
-        </w:rPr>
-        <w:t xml:space="preserve"> 2016</w:t>
+        <w:t>Fall 2016</w:t>
       </w:r>
     </w:p>
     <w:p>
@@ -4771,14 +4260,7 @@
         <w:rPr>
           <w:rFonts w:ascii="Arial" w:hAnsi="Arial" w:cs="Arial"/>
         </w:rPr>
-        <w:t xml:space="preserve">tar Party </w:t>
-      </w:r>
-      <w:proofErr w:type="gramStart"/>
-      <w:r>
-        <w:rPr>
-          <w:rFonts w:ascii="Arial" w:hAnsi="Arial" w:cs="Arial"/>
-        </w:rPr>
-        <w:t xml:space="preserve">volunteer                                                                                       </w:t>
+        <w:t xml:space="preserve">tar Party volunteer                                                                                       </w:t>
       </w:r>
       <w:r>
         <w:rPr>
@@ -4798,14 +4280,7 @@
         <w:rPr>
           <w:rFonts w:ascii="Arial" w:hAnsi="Arial" w:cs="Arial"/>
         </w:rPr>
-        <w:t>Fall</w:t>
-      </w:r>
-      <w:proofErr w:type="gramEnd"/>
-      <w:r>
-        <w:rPr>
-          <w:rFonts w:ascii="Arial" w:hAnsi="Arial" w:cs="Arial"/>
-        </w:rPr>
-        <w:t xml:space="preserve"> 2014</w:t>
+        <w:t>Fall 2014</w:t>
       </w:r>
     </w:p>
     <w:p>
@@ -4852,7 +4327,6 @@
           <w:rFonts w:ascii="Arial" w:hAnsi="Arial" w:cs="Arial"/>
         </w:rPr>
       </w:pPr>
-      <w:bookmarkStart w:id="0" w:name="_GoBack"/>
       <w:r>
         <w:rPr>
           <w:rFonts w:ascii="Arial" w:hAnsi="Arial" w:cs="Arial"/>
@@ -4946,14 +4420,7 @@
         <w:rPr>
           <w:rFonts w:ascii="Arial" w:hAnsi="Arial" w:cs="Arial"/>
         </w:rPr>
-        <w:t xml:space="preserve">Graduate Physics </w:t>
-      </w:r>
-      <w:proofErr w:type="gramStart"/>
-      <w:r>
-        <w:rPr>
-          <w:rFonts w:ascii="Arial" w:hAnsi="Arial" w:cs="Arial"/>
-        </w:rPr>
-        <w:t>Society</w:t>
+        <w:t>Graduate Physics Society</w:t>
       </w:r>
       <w:r>
         <w:rPr>
@@ -5011,7 +4478,6 @@
         </w:rPr>
         <w:t>.</w:t>
       </w:r>
-      <w:proofErr w:type="gramEnd"/>
       <w:r>
         <w:rPr>
           <w:rFonts w:ascii="Arial" w:hAnsi="Arial" w:cs="Arial"/>
@@ -5060,14 +4526,7 @@
         <w:rPr>
           <w:rFonts w:ascii="Arial" w:hAnsi="Arial" w:cs="Arial"/>
         </w:rPr>
-        <w:t xml:space="preserve">Sigma Pi Sigma Physics Honor </w:t>
-      </w:r>
-      <w:proofErr w:type="gramStart"/>
-      <w:r>
-        <w:rPr>
-          <w:rFonts w:ascii="Arial" w:hAnsi="Arial" w:cs="Arial"/>
-        </w:rPr>
-        <w:t>Society</w:t>
+        <w:t>Sigma Pi Sigma Physics Honor Society</w:t>
       </w:r>
       <w:r>
         <w:rPr>
@@ -5093,14 +4552,7 @@
         <w:rPr>
           <w:rFonts w:ascii="Arial" w:hAnsi="Arial" w:cs="Arial"/>
         </w:rPr>
-        <w:t>Inducted</w:t>
-      </w:r>
-      <w:proofErr w:type="gramEnd"/>
-      <w:r>
-        <w:rPr>
-          <w:rFonts w:ascii="Arial" w:hAnsi="Arial" w:cs="Arial"/>
-        </w:rPr>
-        <w:t xml:space="preserve"> </w:t>
+        <w:t xml:space="preserve">Inducted </w:t>
       </w:r>
       <w:r>
         <w:rPr>
@@ -5120,14 +4572,7 @@
         <w:rPr>
           <w:rFonts w:ascii="Arial" w:hAnsi="Arial" w:cs="Arial"/>
         </w:rPr>
-        <w:t xml:space="preserve">Phi Kappa Phi Honor </w:t>
-      </w:r>
-      <w:proofErr w:type="gramStart"/>
-      <w:r>
-        <w:rPr>
-          <w:rFonts w:ascii="Arial" w:hAnsi="Arial" w:cs="Arial"/>
-        </w:rPr>
-        <w:t>Society</w:t>
+        <w:t>Phi Kappa Phi Honor Society</w:t>
       </w:r>
       <w:r>
         <w:rPr>
@@ -5153,14 +4598,7 @@
         <w:rPr>
           <w:rFonts w:ascii="Arial" w:hAnsi="Arial" w:cs="Arial"/>
         </w:rPr>
-        <w:t>Inducted</w:t>
-      </w:r>
-      <w:proofErr w:type="gramEnd"/>
-      <w:r>
-        <w:rPr>
-          <w:rFonts w:ascii="Arial" w:hAnsi="Arial" w:cs="Arial"/>
-        </w:rPr>
-        <w:t xml:space="preserve"> </w:t>
+        <w:t xml:space="preserve">Inducted </w:t>
       </w:r>
       <w:r>
         <w:rPr>
@@ -5186,14 +4624,7 @@
         <w:rPr>
           <w:rFonts w:ascii="Arial" w:hAnsi="Arial" w:cs="Arial"/>
         </w:rPr>
-        <w:t xml:space="preserve">reshman National Honor </w:t>
-      </w:r>
-      <w:proofErr w:type="gramStart"/>
-      <w:r>
-        <w:rPr>
-          <w:rFonts w:ascii="Arial" w:hAnsi="Arial" w:cs="Arial"/>
-        </w:rPr>
-        <w:t xml:space="preserve">Society                                   </w:t>
+        <w:t xml:space="preserve">reshman National Honor Society                                   </w:t>
       </w:r>
       <w:r>
         <w:rPr>
@@ -5215,7 +4646,6 @@
         </w:rPr>
         <w:t>Inducted</w:t>
       </w:r>
-      <w:proofErr w:type="gramEnd"/>
       <w:r>
         <w:rPr>
           <w:rFonts w:ascii="Arial" w:hAnsi="Arial" w:cs="Arial"/>
@@ -5229,7 +4659,6 @@
         <w:t xml:space="preserve">2011 </w:t>
       </w:r>
     </w:p>
-    <w:bookmarkEnd w:id="0"/>
     <w:p>
       <w:pPr>
         <w:tabs>
@@ -5287,21 +4716,12 @@
         </w:rPr>
         <w:t xml:space="preserve">Dr. J. Christopher </w:t>
       </w:r>
-      <w:proofErr w:type="spellStart"/>
       <w:r>
         <w:rPr>
           <w:rFonts w:ascii="Arial" w:hAnsi="Arial" w:cs="Arial"/>
           <w:b/>
         </w:rPr>
-        <w:t>Howk</w:t>
-      </w:r>
-      <w:proofErr w:type="spellEnd"/>
-      <w:r>
-        <w:rPr>
-          <w:rFonts w:ascii="Arial" w:hAnsi="Arial" w:cs="Arial"/>
-          <w:b/>
-        </w:rPr>
-        <w:t xml:space="preserve"> </w:t>
+        <w:t xml:space="preserve">Howk </w:t>
       </w:r>
     </w:p>
     <w:p>
@@ -5381,7 +4801,6 @@
         </w:rPr>
         <w:t xml:space="preserve">Dr. Nicolas </w:t>
       </w:r>
-      <w:proofErr w:type="spellStart"/>
       <w:r>
         <w:rPr>
           <w:rFonts w:ascii="Arial" w:hAnsi="Arial" w:cs="Arial"/>
@@ -5389,7 +4808,6 @@
         </w:rPr>
         <w:t>Lehner</w:t>
       </w:r>
-      <w:proofErr w:type="spellEnd"/>
     </w:p>
     <w:p>
       <w:pPr>
@@ -8921,7 +8339,7 @@
 </file>
 
 <file path=customXml/itemProps1.xml><?xml version="1.0" encoding="utf-8"?>
-<ds:datastoreItem xmlns:ds="http://schemas.openxmlformats.org/officeDocument/2006/customXml" ds:itemID="{7F7A52E1-98DE-ED44-831E-54C3421FA774}">
+<ds:datastoreItem xmlns:ds="http://schemas.openxmlformats.org/officeDocument/2006/customXml" ds:itemID="{E6B0FC0F-439A-7A40-ABF4-B44F4967E400}">
   <ds:schemaRefs>
     <ds:schemaRef ds:uri="http://schemas.openxmlformats.org/officeDocument/2006/bibliography"/>
   </ds:schemaRefs>

</xml_diff>